<commit_message>
add a note about JDBC
</commit_message>
<xml_diff>
--- a/JAVA EE/JDBC/jdbc.docx
+++ b/JAVA EE/JDBC/jdbc.docx
@@ -434,8 +434,2084 @@
         <w:ind w:firstLine="0"/>
         <w:jc w:val="left"/>
       </w:pPr>
+      <w:proofErr w:type="spellStart"/>
+      <w:r>
+        <w:rPr>
+          <w:b/>
+          <w:lang w:val="en-US"/>
+        </w:rPr>
+        <w:t>DriverManager</w:t>
+      </w:r>
+      <w:proofErr w:type="spellEnd"/>
+      <w:r>
+        <w:t xml:space="preserve"> – </w:t>
+      </w:r>
+      <w:r>
+        <w:t xml:space="preserve">это класс который управляет списком </w:t>
+      </w:r>
+      <w:r>
+        <w:t xml:space="preserve">загруженных </w:t>
+      </w:r>
+      <w:r>
+        <w:t>драйверов</w:t>
+      </w:r>
+      <w:r>
+        <w:t>.</w:t>
+      </w:r>
+    </w:p>
+    <w:p>
+      <w:pPr>
+        <w:ind w:firstLine="0"/>
+        <w:jc w:val="left"/>
+      </w:pPr>
+      <w:r>
+        <w:rPr>
+          <w:b/>
+          <w:lang w:val="en-US"/>
+        </w:rPr>
+        <w:t>Driver</w:t>
+      </w:r>
+      <w:r>
+        <w:t xml:space="preserve"> – </w:t>
+      </w:r>
+      <w:r>
+        <w:t>это интерфейс</w:t>
+      </w:r>
+      <w:r>
+        <w:t xml:space="preserve"> </w:t>
+      </w:r>
+      <w:r>
+        <w:t>(</w:t>
+      </w:r>
+      <w:r>
+        <w:rPr>
+          <w:lang w:val="en-US"/>
+        </w:rPr>
+        <w:t>java</w:t>
+      </w:r>
+      <w:r>
+        <w:t>.</w:t>
+      </w:r>
+      <w:proofErr w:type="spellStart"/>
+      <w:r>
+        <w:rPr>
+          <w:lang w:val="en-US"/>
+        </w:rPr>
+        <w:t>sql</w:t>
+      </w:r>
+      <w:proofErr w:type="spellEnd"/>
+      <w:r>
+        <w:t>.</w:t>
+      </w:r>
+      <w:r>
+        <w:rPr>
+          <w:lang w:val="en-US"/>
+        </w:rPr>
+        <w:t>Driver</w:t>
+      </w:r>
+      <w:r>
+        <w:t>)</w:t>
+      </w:r>
+      <w:r>
+        <w:t xml:space="preserve"> </w:t>
+      </w:r>
+      <w:r>
+        <w:t>содержащий различные методы</w:t>
+      </w:r>
+      <w:r>
+        <w:t xml:space="preserve"> для соединения с определённой БД</w:t>
+      </w:r>
+      <w:r>
+        <w:t xml:space="preserve">, </w:t>
+      </w:r>
+      <w:r>
+        <w:t>этот интерфейс</w:t>
+      </w:r>
+      <w:r>
+        <w:t xml:space="preserve"> </w:t>
+      </w:r>
+      <w:r>
+        <w:t>обязан наследовать</w:t>
+      </w:r>
+      <w:r>
+        <w:t xml:space="preserve"> -</w:t>
+      </w:r>
+      <w:r>
+        <w:t xml:space="preserve"> конкретный драйвер определённой БД</w:t>
+      </w:r>
+      <w:r>
+        <w:t xml:space="preserve"> (</w:t>
+      </w:r>
+      <w:proofErr w:type="spellStart"/>
+      <w:r>
+        <w:t>oracle.jdbc.driver.OracleDriver</w:t>
+      </w:r>
+      <w:proofErr w:type="spellEnd"/>
+      <w:r>
+        <w:t>)</w:t>
+      </w:r>
+      <w:r>
+        <w:t>.</w:t>
+      </w:r>
+    </w:p>
+    <w:p>
+      <w:pPr>
+        <w:ind w:firstLine="0"/>
+        <w:jc w:val="left"/>
+      </w:pPr>
+      <w:r>
+        <w:rPr>
+          <w:b/>
+          <w:lang w:val="en-US"/>
+        </w:rPr>
+        <w:t>Connection</w:t>
+      </w:r>
+      <w:r>
+        <w:t xml:space="preserve"> – </w:t>
+      </w:r>
+      <w:r>
+        <w:t>это интерфейс</w:t>
+      </w:r>
+      <w:r>
+        <w:t xml:space="preserve">, </w:t>
+      </w:r>
+      <w:r>
+        <w:t>п</w:t>
+      </w:r>
+      <w:r>
+        <w:t>редставляет в JDBC сеанс работы с базой данных</w:t>
+      </w:r>
+      <w:r>
+        <w:t xml:space="preserve">, </w:t>
+      </w:r>
+      <w:r>
+        <w:t>всё взаимодействие с БД происходит через него</w:t>
+      </w:r>
+      <w:r>
+        <w:t xml:space="preserve">, </w:t>
+      </w:r>
+      <w:r>
+        <w:t xml:space="preserve">даёт методы создавать </w:t>
+      </w:r>
+      <w:r>
+        <w:rPr>
+          <w:lang w:val="en-US"/>
+        </w:rPr>
+        <w:t>Statement</w:t>
+      </w:r>
+      <w:r>
+        <w:t xml:space="preserve">, </w:t>
+      </w:r>
+      <w:proofErr w:type="spellStart"/>
+      <w:r>
+        <w:rPr>
+          <w:lang w:val="en-US"/>
+        </w:rPr>
+        <w:t>PreparedStatement</w:t>
+      </w:r>
+      <w:proofErr w:type="spellEnd"/>
+      <w:r>
+        <w:t xml:space="preserve">, </w:t>
+      </w:r>
+      <w:proofErr w:type="spellStart"/>
+      <w:r>
+        <w:t>CallableStatement</w:t>
+      </w:r>
+      <w:proofErr w:type="spellEnd"/>
+      <w:r>
+        <w:t>.</w:t>
+      </w:r>
+    </w:p>
+    <w:p>
+      <w:pPr>
+        <w:ind w:firstLine="0"/>
+        <w:jc w:val="left"/>
+      </w:pPr>
+      <w:r>
+        <w:rPr>
+          <w:b/>
+          <w:lang w:val="en-US"/>
+        </w:rPr>
+        <w:t>Statement</w:t>
+      </w:r>
+      <w:r>
+        <w:t xml:space="preserve"> – </w:t>
+      </w:r>
+      <w:r>
+        <w:t>интерфейс</w:t>
+      </w:r>
+      <w:r>
+        <w:t xml:space="preserve">, </w:t>
+      </w:r>
+      <w:r>
+        <w:t>используется для выполнения запросов в БД</w:t>
+      </w:r>
+      <w:r>
+        <w:t xml:space="preserve">, </w:t>
+      </w:r>
+      <w:r>
+        <w:t xml:space="preserve">от него наследуются </w:t>
+      </w:r>
+      <w:r>
+        <w:t>такой интерфейс</w:t>
+      </w:r>
+      <w:r>
+        <w:t xml:space="preserve"> как </w:t>
+      </w:r>
+      <w:proofErr w:type="spellStart"/>
+      <w:r>
+        <w:rPr>
+          <w:lang w:val="en-US"/>
+        </w:rPr>
+        <w:t>PreparedStatement</w:t>
+      </w:r>
+      <w:proofErr w:type="spellEnd"/>
+      <w:r>
+        <w:t xml:space="preserve"> </w:t>
+      </w:r>
+      <w:r>
+        <w:t xml:space="preserve">&lt;- </w:t>
+      </w:r>
+      <w:proofErr w:type="spellStart"/>
+      <w:r>
+        <w:t>CallableStatement</w:t>
+      </w:r>
+      <w:proofErr w:type="spellEnd"/>
+      <w:r>
+        <w:t>.</w:t>
+      </w:r>
+    </w:p>
+    <w:p>
+      <w:pPr>
+        <w:ind w:firstLine="0"/>
+        <w:jc w:val="left"/>
+        <w:rPr>
+          <w:b/>
+        </w:rPr>
+      </w:pPr>
+      <w:proofErr w:type="spellStart"/>
+      <w:r>
+        <w:rPr>
+          <w:b/>
+        </w:rPr>
+        <w:t>ResultSet</w:t>
+      </w:r>
+      <w:proofErr w:type="spellEnd"/>
+      <w:r>
+        <w:t xml:space="preserve"> – это интерфейс</w:t>
+      </w:r>
+      <w:r>
+        <w:t xml:space="preserve">, </w:t>
+      </w:r>
+      <w:r>
+        <w:t xml:space="preserve">содержит </w:t>
+      </w:r>
+      <w:r>
+        <w:t>результирующий набор базы данных</w:t>
+      </w:r>
+      <w:r>
+        <w:t>.</w:t>
+      </w:r>
+      <w:r>
+        <w:t xml:space="preserve"> По нему можно идти вперёд и назад</w:t>
+      </w:r>
+      <w:r>
+        <w:t xml:space="preserve">, </w:t>
+      </w:r>
+      <w:r>
+        <w:t>получая данные</w:t>
+      </w:r>
+      <w:r>
+        <w:t>.</w:t>
+      </w:r>
+    </w:p>
+    <w:p>
+      <w:pPr>
+        <w:ind w:firstLine="0"/>
+        <w:jc w:val="left"/>
+        <w:rPr>
+          <w:b/>
+        </w:rPr>
+      </w:pPr>
+    </w:p>
+    <w:p>
+      <w:pPr>
+        <w:ind w:firstLine="0"/>
+        <w:jc w:val="center"/>
+        <w:rPr>
+          <w:b/>
+          <w:sz w:val="32"/>
+          <w:szCs w:val="32"/>
+        </w:rPr>
+      </w:pPr>
+      <w:r>
+        <w:rPr>
+          <w:b/>
+          <w:sz w:val="32"/>
+          <w:szCs w:val="32"/>
+        </w:rPr>
+        <w:t xml:space="preserve">Для работы с </w:t>
+      </w:r>
+      <w:proofErr w:type="spellStart"/>
+      <w:r>
+        <w:rPr>
+          <w:b/>
+          <w:sz w:val="32"/>
+          <w:szCs w:val="32"/>
+          <w:lang w:val="en-US"/>
+        </w:rPr>
+        <w:t>Postgresql</w:t>
+      </w:r>
+      <w:proofErr w:type="spellEnd"/>
+      <w:r>
+        <w:rPr>
+          <w:b/>
+          <w:sz w:val="32"/>
+          <w:szCs w:val="32"/>
+        </w:rPr>
+        <w:t xml:space="preserve"> в </w:t>
+      </w:r>
+      <w:r>
+        <w:rPr>
+          <w:b/>
+          <w:sz w:val="32"/>
+          <w:szCs w:val="32"/>
+          <w:lang w:val="en-US"/>
+        </w:rPr>
+        <w:t>Java</w:t>
+      </w:r>
+      <w:r>
+        <w:rPr>
+          <w:b/>
+          <w:sz w:val="32"/>
+          <w:szCs w:val="32"/>
+        </w:rPr>
+        <w:t>:</w:t>
+      </w:r>
+    </w:p>
+    <w:p>
+      <w:pPr>
+        <w:ind w:firstLine="0"/>
+      </w:pPr>
+      <w:r>
+        <w:t xml:space="preserve">1) Первое что необходимо сделать это </w:t>
+      </w:r>
+      <w:r>
+        <w:t>скачать драйвер (</w:t>
+      </w:r>
+      <w:r>
+        <w:rPr>
+          <w:lang w:val="en-US"/>
+        </w:rPr>
+        <w:t>jar</w:t>
+      </w:r>
+      <w:r>
+        <w:t>)</w:t>
+      </w:r>
+      <w:r>
+        <w:t xml:space="preserve"> проще это сделать прописав </w:t>
+      </w:r>
+      <w:r>
+        <w:rPr>
+          <w:lang w:val="en-US"/>
+        </w:rPr>
+        <w:t>maven</w:t>
+      </w:r>
+      <w:r>
+        <w:t xml:space="preserve"> </w:t>
+      </w:r>
+      <w:r>
+        <w:t>зависимость либо</w:t>
+      </w:r>
+      <w:r>
+        <w:t xml:space="preserve">, </w:t>
+      </w:r>
+      <w:r>
+        <w:t xml:space="preserve">создать папку </w:t>
+      </w:r>
+      <w:r>
+        <w:rPr>
+          <w:lang w:val="en-US"/>
+        </w:rPr>
+        <w:t>lib</w:t>
+      </w:r>
+      <w:r>
+        <w:t xml:space="preserve"> </w:t>
+      </w:r>
+      <w:r>
+        <w:t xml:space="preserve">в </w:t>
+      </w:r>
+      <w:r>
+        <w:rPr>
+          <w:lang w:val="en-US"/>
+        </w:rPr>
+        <w:t>web</w:t>
+      </w:r>
+      <w:r>
+        <w:t xml:space="preserve"> -&gt; </w:t>
+      </w:r>
+      <w:r>
+        <w:rPr>
+          <w:lang w:val="en-US"/>
+        </w:rPr>
+        <w:t>WEB</w:t>
+      </w:r>
+      <w:r>
+        <w:t>-</w:t>
+      </w:r>
+      <w:r>
+        <w:rPr>
+          <w:lang w:val="en-US"/>
+        </w:rPr>
+        <w:t>INF</w:t>
+      </w:r>
+      <w:r>
+        <w:t xml:space="preserve"> (</w:t>
+      </w:r>
+      <w:r>
+        <w:t xml:space="preserve">и туда закинуть архив драйвера </w:t>
+      </w:r>
+      <w:r>
+        <w:rPr>
+          <w:lang w:val="en-US"/>
+        </w:rPr>
+        <w:t>jar</w:t>
+      </w:r>
+      <w:r>
+        <w:t xml:space="preserve"> - </w:t>
+      </w:r>
+      <w:r>
+        <w:t>скачать</w:t>
+      </w:r>
+      <w:r>
+        <w:t>).</w:t>
+      </w:r>
+    </w:p>
+    <w:p>
+      <w:pPr>
+        <w:ind w:firstLine="0"/>
+      </w:pPr>
+      <w:r>
+        <w:t>2)</w:t>
+      </w:r>
+      <w:r>
+        <w:t xml:space="preserve"> </w:t>
+      </w:r>
+      <w:r>
+        <w:t xml:space="preserve">Далее в </w:t>
+      </w:r>
+      <w:r>
+        <w:t xml:space="preserve">коде необходимо </w:t>
+      </w:r>
+      <w:r>
+        <w:t>подгрузить</w:t>
+      </w:r>
+      <w:r>
+        <w:t xml:space="preserve"> </w:t>
+      </w:r>
+      <w:r>
+        <w:t>класс</w:t>
+      </w:r>
+      <w:r>
+        <w:t xml:space="preserve"> </w:t>
+      </w:r>
+      <w:r>
+        <w:t xml:space="preserve">в </w:t>
+      </w:r>
+      <w:r>
+        <w:rPr>
+          <w:lang w:val="en-US"/>
+        </w:rPr>
+        <w:t>JVM</w:t>
+      </w:r>
+      <w:r>
+        <w:t>:</w:t>
+      </w:r>
+    </w:p>
+    <w:p>
+      <w:pPr>
+        <w:ind w:firstLine="0"/>
+      </w:pPr>
+      <w:proofErr w:type="gramStart"/>
+      <w:r>
+        <w:rPr>
+          <w:lang w:val="en-US"/>
+        </w:rPr>
+        <w:t>Class</w:t>
+      </w:r>
+      <w:r>
+        <w:t>.</w:t>
+      </w:r>
+      <w:proofErr w:type="spellStart"/>
+      <w:r>
+        <w:rPr>
+          <w:lang w:val="en-US"/>
+        </w:rPr>
+        <w:t>forName</w:t>
+      </w:r>
+      <w:proofErr w:type="spellEnd"/>
+      <w:r>
+        <w:t>(</w:t>
+      </w:r>
+      <w:proofErr w:type="gramEnd"/>
+      <w:r>
+        <w:t>“</w:t>
+      </w:r>
+      <w:r>
+        <w:rPr>
+          <w:lang w:val="en-US"/>
+        </w:rPr>
+        <w:t>org</w:t>
+      </w:r>
+      <w:r>
+        <w:t>.</w:t>
+      </w:r>
+      <w:proofErr w:type="spellStart"/>
+      <w:r>
+        <w:rPr>
+          <w:lang w:val="en-US"/>
+        </w:rPr>
+        <w:t>postgresql</w:t>
+      </w:r>
+      <w:proofErr w:type="spellEnd"/>
+      <w:r>
+        <w:t>.</w:t>
+      </w:r>
+      <w:r>
+        <w:rPr>
+          <w:lang w:val="en-US"/>
+        </w:rPr>
+        <w:t>Driver</w:t>
+      </w:r>
+      <w:r>
+        <w:t>”);</w:t>
+      </w:r>
+    </w:p>
+    <w:p>
+      <w:pPr>
+        <w:ind w:firstLine="0"/>
+        <w:jc w:val="left"/>
+        <w:rPr>
+          <w:b/>
+        </w:rPr>
+      </w:pPr>
+      <w:r>
+        <w:lastRenderedPageBreak/>
+        <w:t>3)</w:t>
+      </w:r>
+      <w:r>
+        <w:t xml:space="preserve"> </w:t>
+      </w:r>
+      <w:r>
+        <w:t>Получаем соединение с БД</w:t>
+      </w:r>
+      <w:r>
+        <w:t>:</w:t>
+      </w:r>
+    </w:p>
+    <w:p>
+      <w:pPr>
+        <w:ind w:firstLine="0"/>
+        <w:jc w:val="left"/>
+        <w:rPr>
+          <w:lang w:val="en-US"/>
+        </w:rPr>
+      </w:pPr>
+      <w:r>
+        <w:rPr>
+          <w:lang w:val="en-US"/>
+        </w:rPr>
+        <w:t xml:space="preserve">Connection </w:t>
+      </w:r>
+      <w:proofErr w:type="spellStart"/>
+      <w:r>
+        <w:rPr>
+          <w:lang w:val="en-US"/>
+        </w:rPr>
+        <w:t>connection</w:t>
+      </w:r>
+      <w:proofErr w:type="spellEnd"/>
+      <w:r>
+        <w:rPr>
+          <w:lang w:val="en-US"/>
+        </w:rPr>
+        <w:t xml:space="preserve"> = </w:t>
+      </w:r>
+      <w:proofErr w:type="spellStart"/>
+      <w:r>
+        <w:rPr>
+          <w:lang w:val="en-US"/>
+        </w:rPr>
+        <w:t>DriverManager.getConnection</w:t>
+      </w:r>
+      <w:proofErr w:type="spellEnd"/>
+      <w:r>
+        <w:rPr>
+          <w:lang w:val="en-US"/>
+        </w:rPr>
+        <w:t xml:space="preserve"> </w:t>
+      </w:r>
+      <w:r>
+        <w:rPr>
+          <w:lang w:val="en-US"/>
+        </w:rPr>
+        <w:t>(</w:t>
+      </w:r>
+      <w:r>
+        <w:rPr>
+          <w:lang w:val="en-US"/>
+        </w:rPr>
+        <w:t>URL</w:t>
+      </w:r>
+      <w:r>
+        <w:rPr>
+          <w:lang w:val="en-US"/>
+        </w:rPr>
+        <w:t>, name, password);</w:t>
+      </w:r>
+    </w:p>
+    <w:p>
+      <w:pPr>
+        <w:ind w:firstLine="0"/>
+        <w:jc w:val="left"/>
+        <w:rPr>
+          <w:lang w:val="en-US"/>
+        </w:rPr>
+      </w:pPr>
+    </w:p>
+    <w:p>
+      <w:pPr>
+        <w:ind w:firstLine="0"/>
+        <w:jc w:val="left"/>
+        <w:rPr>
+          <w:lang w:val="en-US"/>
+        </w:rPr>
+      </w:pPr>
+      <w:r>
+        <w:rPr>
+          <w:lang w:val="en-US"/>
+        </w:rPr>
+        <w:t>URL</w:t>
+      </w:r>
+      <w:r>
+        <w:rPr>
+          <w:lang w:val="en-US"/>
+        </w:rPr>
+        <w:t xml:space="preserve"> </w:t>
+      </w:r>
+      <w:r>
+        <w:t>для</w:t>
+      </w:r>
+      <w:r>
+        <w:rPr>
+          <w:lang w:val="en-US"/>
+        </w:rPr>
+        <w:t xml:space="preserve"> </w:t>
+      </w:r>
+      <w:r>
+        <w:rPr>
+          <w:lang w:val="en-US"/>
+        </w:rPr>
+        <w:t>MySQL</w:t>
+      </w:r>
+      <w:r>
+        <w:rPr>
+          <w:lang w:val="en-US"/>
+        </w:rPr>
+        <w:t xml:space="preserve">: </w:t>
+      </w:r>
+      <w:proofErr w:type="spellStart"/>
+      <w:r>
+        <w:rPr>
+          <w:lang w:val="en-US"/>
+        </w:rPr>
+        <w:t>jdbc</w:t>
+      </w:r>
+      <w:proofErr w:type="gramStart"/>
+      <w:r>
+        <w:rPr>
+          <w:lang w:val="en-US"/>
+        </w:rPr>
+        <w:t>:mysql</w:t>
+      </w:r>
+      <w:proofErr w:type="spellEnd"/>
+      <w:proofErr w:type="gramEnd"/>
+      <w:r>
+        <w:rPr>
+          <w:lang w:val="en-US"/>
+        </w:rPr>
+        <w:t>://localhost:3306/</w:t>
+      </w:r>
+      <w:proofErr w:type="spellStart"/>
+      <w:r>
+        <w:rPr>
+          <w:lang w:val="en-US"/>
+        </w:rPr>
+        <w:t>park?serverTimezone</w:t>
+      </w:r>
+      <w:proofErr w:type="spellEnd"/>
+      <w:r>
+        <w:rPr>
+          <w:lang w:val="en-US"/>
+        </w:rPr>
+        <w:t>=UTC</w:t>
+      </w:r>
+    </w:p>
+    <w:p>
+      <w:pPr>
+        <w:ind w:firstLine="0"/>
+        <w:jc w:val="left"/>
+        <w:rPr>
+          <w:lang w:val="en-US"/>
+        </w:rPr>
+      </w:pPr>
+      <w:r>
+        <w:rPr>
+          <w:lang w:val="en-US"/>
+        </w:rPr>
+        <w:t>URL</w:t>
+      </w:r>
+      <w:r>
+        <w:rPr>
+          <w:lang w:val="en-US"/>
+        </w:rPr>
+        <w:t xml:space="preserve"> </w:t>
+      </w:r>
+      <w:r>
+        <w:t>для</w:t>
+      </w:r>
+      <w:r>
+        <w:rPr>
+          <w:lang w:val="en-US"/>
+        </w:rPr>
+        <w:t xml:space="preserve"> </w:t>
+      </w:r>
+      <w:proofErr w:type="spellStart"/>
+      <w:r>
+        <w:rPr>
+          <w:lang w:val="en-US"/>
+        </w:rPr>
+        <w:t>PostgresSQL</w:t>
+      </w:r>
+      <w:proofErr w:type="spellEnd"/>
+      <w:r>
+        <w:rPr>
+          <w:lang w:val="en-US"/>
+        </w:rPr>
+        <w:t xml:space="preserve">: </w:t>
+      </w:r>
+      <w:r>
+        <w:rPr>
+          <w:lang w:val="en-US"/>
+        </w:rPr>
+        <w:t xml:space="preserve">Connection conn = </w:t>
+      </w:r>
+      <w:proofErr w:type="spellStart"/>
+      <w:r>
+        <w:rPr>
+          <w:lang w:val="en-US"/>
+        </w:rPr>
+        <w:t>DriverManager.getConnection</w:t>
+      </w:r>
+      <w:proofErr w:type="spellEnd"/>
+      <w:r>
+        <w:rPr>
+          <w:lang w:val="en-US"/>
+        </w:rPr>
+        <w:t xml:space="preserve"> </w:t>
+      </w:r>
+    </w:p>
+    <w:p>
+      <w:pPr>
+        <w:ind w:firstLine="0"/>
+        <w:jc w:val="left"/>
+        <w:rPr>
+          <w:lang w:val="en-US"/>
+        </w:rPr>
+      </w:pPr>
+      <w:r>
+        <w:rPr>
+          <w:lang w:val="en-US"/>
+        </w:rPr>
+        <w:t>(</w:t>
+      </w:r>
+      <w:r>
+        <w:rPr>
+          <w:lang w:val="en-US"/>
+        </w:rPr>
+        <w:t>"</w:t>
+      </w:r>
+      <w:proofErr w:type="spellStart"/>
+      <w:r>
+        <w:rPr>
+          <w:lang w:val="en-US"/>
+        </w:rPr>
+        <w:t>jdbc</w:t>
+      </w:r>
+      <w:proofErr w:type="gramStart"/>
+      <w:r>
+        <w:rPr>
+          <w:lang w:val="en-US"/>
+        </w:rPr>
+        <w:t>:postgresql</w:t>
+      </w:r>
+      <w:proofErr w:type="spellEnd"/>
+      <w:proofErr w:type="gramEnd"/>
+      <w:r>
+        <w:rPr>
+          <w:lang w:val="en-US"/>
+        </w:rPr>
+        <w:t>://localhost:5432/</w:t>
+      </w:r>
+      <w:proofErr w:type="spellStart"/>
+      <w:r>
+        <w:rPr>
+          <w:lang w:val="en-US"/>
+        </w:rPr>
+        <w:t>db_java_app</w:t>
+      </w:r>
+      <w:proofErr w:type="spellEnd"/>
+      <w:r>
+        <w:rPr>
+          <w:lang w:val="en-US"/>
+        </w:rPr>
+        <w:t>", "</w:t>
+      </w:r>
+      <w:proofErr w:type="spellStart"/>
+      <w:r>
+        <w:rPr>
+          <w:lang w:val="en-US"/>
+        </w:rPr>
+        <w:t>postgres</w:t>
+      </w:r>
+      <w:proofErr w:type="spellEnd"/>
+      <w:r>
+        <w:rPr>
+          <w:lang w:val="en-US"/>
+        </w:rPr>
+        <w:t>", "Qwert070123");</w:t>
+      </w:r>
+    </w:p>
+    <w:p>
+      <w:pPr>
+        <w:ind w:firstLine="0"/>
+        <w:jc w:val="left"/>
+        <w:rPr>
+          <w:lang w:val="en-US"/>
+        </w:rPr>
+      </w:pPr>
+    </w:p>
+    <w:p>
+      <w:pPr>
+        <w:ind w:firstLine="0"/>
+        <w:rPr>
+          <w:b/>
+        </w:rPr>
+      </w:pPr>
+      <w:r>
+        <w:rPr>
+          <w:b/>
+        </w:rPr>
+        <w:t xml:space="preserve">Есть 3 типа </w:t>
+      </w:r>
+      <w:proofErr w:type="spellStart"/>
+      <w:r>
+        <w:rPr>
+          <w:b/>
+        </w:rPr>
+        <w:t>обьектов</w:t>
+      </w:r>
+      <w:proofErr w:type="spellEnd"/>
+      <w:r>
+        <w:rPr>
+          <w:b/>
+        </w:rPr>
+        <w:t xml:space="preserve"> для выполнения </w:t>
+      </w:r>
+      <w:r>
+        <w:rPr>
+          <w:b/>
+          <w:lang w:val="en-US"/>
+        </w:rPr>
+        <w:t>SQL</w:t>
+      </w:r>
+      <w:r>
+        <w:rPr>
+          <w:b/>
+        </w:rPr>
+        <w:t xml:space="preserve"> запросов:</w:t>
+      </w:r>
+    </w:p>
+    <w:p>
+      <w:pPr>
+        <w:ind w:firstLine="0"/>
+        <w:jc w:val="left"/>
+        <w:rPr>
+          <w:lang w:val="en-US"/>
+        </w:rPr>
+      </w:pPr>
+      <w:r>
+        <w:t>Наследственность</w:t>
+      </w:r>
+      <w:r>
+        <w:rPr>
+          <w:lang w:val="en-US"/>
+        </w:rPr>
+        <w:t>: Statement</w:t>
+      </w:r>
+      <w:r>
+        <w:t xml:space="preserve"> </w:t>
+      </w:r>
+      <w:r>
+        <w:rPr>
+          <w:lang w:val="en-US"/>
+        </w:rPr>
+        <w:t xml:space="preserve">&lt;- </w:t>
+      </w:r>
+      <w:proofErr w:type="spellStart"/>
+      <w:r>
+        <w:rPr>
+          <w:lang w:val="en-US"/>
+        </w:rPr>
+        <w:t>PreparedStatement</w:t>
+      </w:r>
+      <w:proofErr w:type="spellEnd"/>
+      <w:r>
+        <w:rPr>
+          <w:lang w:val="en-US"/>
+        </w:rPr>
+        <w:t xml:space="preserve"> &lt;-</w:t>
+      </w:r>
+      <w:r>
+        <w:rPr>
+          <w:lang w:val="en-US"/>
+        </w:rPr>
+        <w:t xml:space="preserve"> </w:t>
+      </w:r>
+      <w:proofErr w:type="spellStart"/>
+      <w:r>
+        <w:rPr>
+          <w:lang w:val="en-US"/>
+        </w:rPr>
+        <w:t>CallableStatement</w:t>
+      </w:r>
+      <w:proofErr w:type="spellEnd"/>
+      <w:r>
+        <w:rPr>
+          <w:lang w:val="en-US"/>
+        </w:rPr>
+        <w:t>;</w:t>
+      </w:r>
+    </w:p>
+    <w:p>
+      <w:pPr>
+        <w:ind w:firstLine="0"/>
+        <w:jc w:val="left"/>
+        <w:rPr>
+          <w:b/>
+          <w:lang w:val="en-US"/>
+        </w:rPr>
+      </w:pPr>
       <w:bookmarkStart w:id="0" w:name="_GoBack"/>
       <w:bookmarkEnd w:id="0"/>
+    </w:p>
+    <w:p>
+      <w:pPr>
+        <w:ind w:firstLine="0"/>
+        <w:jc w:val="left"/>
+        <w:rPr>
+          <w:lang w:val="en-US"/>
+        </w:rPr>
+      </w:pPr>
+      <w:r>
+        <w:rPr>
+          <w:b/>
+          <w:lang w:val="en-US"/>
+        </w:rPr>
+        <w:t>1)</w:t>
+      </w:r>
+      <w:r>
+        <w:rPr>
+          <w:lang w:val="en-US"/>
+        </w:rPr>
+        <w:t xml:space="preserve"> </w:t>
+      </w:r>
+      <w:r>
+        <w:rPr>
+          <w:lang w:val="en-US"/>
+        </w:rPr>
+        <w:t>Statement</w:t>
+      </w:r>
+      <w:r>
+        <w:rPr>
+          <w:lang w:val="en-US"/>
+        </w:rPr>
+        <w:t xml:space="preserve"> </w:t>
+      </w:r>
+      <w:proofErr w:type="spellStart"/>
+      <w:r>
+        <w:rPr>
+          <w:lang w:val="en-US"/>
+        </w:rPr>
+        <w:t>statement</w:t>
+      </w:r>
+      <w:proofErr w:type="spellEnd"/>
+      <w:r>
+        <w:rPr>
+          <w:lang w:val="en-US"/>
+        </w:rPr>
+        <w:t xml:space="preserve"> = </w:t>
+      </w:r>
+      <w:proofErr w:type="spellStart"/>
+      <w:proofErr w:type="gramStart"/>
+      <w:r>
+        <w:rPr>
+          <w:lang w:val="en-US"/>
+        </w:rPr>
+        <w:t>connection</w:t>
+      </w:r>
+      <w:r>
+        <w:rPr>
+          <w:lang w:val="en-US"/>
+        </w:rPr>
+        <w:t>.</w:t>
+      </w:r>
+      <w:r>
+        <w:rPr>
+          <w:b/>
+          <w:lang w:val="en-US"/>
+        </w:rPr>
+        <w:t>createStatement</w:t>
+      </w:r>
+      <w:proofErr w:type="spellEnd"/>
+      <w:r>
+        <w:rPr>
+          <w:lang w:val="en-US"/>
+        </w:rPr>
+        <w:t>(</w:t>
+      </w:r>
+      <w:proofErr w:type="gramEnd"/>
+      <w:r>
+        <w:rPr>
+          <w:lang w:val="en-US"/>
+        </w:rPr>
+        <w:t>);</w:t>
+      </w:r>
+    </w:p>
+    <w:p>
+      <w:pPr>
+        <w:ind w:firstLine="0"/>
+        <w:jc w:val="left"/>
+        <w:rPr>
+          <w:lang w:val="en-US"/>
+        </w:rPr>
+      </w:pPr>
+      <w:r>
+        <w:t>Используется</w:t>
+      </w:r>
+      <w:r>
+        <w:rPr>
+          <w:lang w:val="en-US"/>
+        </w:rPr>
+        <w:t xml:space="preserve"> </w:t>
+      </w:r>
+      <w:r>
+        <w:t>для</w:t>
+      </w:r>
+      <w:r>
+        <w:rPr>
+          <w:lang w:val="en-US"/>
+        </w:rPr>
+        <w:t xml:space="preserve"> </w:t>
+      </w:r>
+      <w:r>
+        <w:t>простых</w:t>
+      </w:r>
+      <w:r>
+        <w:rPr>
+          <w:lang w:val="en-US"/>
+        </w:rPr>
+        <w:t xml:space="preserve"> </w:t>
+      </w:r>
+      <w:r>
+        <w:t>запросов</w:t>
+      </w:r>
+      <w:r>
+        <w:rPr>
+          <w:lang w:val="en-US"/>
+        </w:rPr>
+        <w:t xml:space="preserve"> – </w:t>
+      </w:r>
+      <w:r>
+        <w:t>без</w:t>
+      </w:r>
+      <w:r>
+        <w:rPr>
+          <w:lang w:val="en-US"/>
+        </w:rPr>
+        <w:t xml:space="preserve"> </w:t>
+      </w:r>
+      <w:r>
+        <w:t>параметров</w:t>
+      </w:r>
+      <w:r>
+        <w:rPr>
+          <w:lang w:val="en-US"/>
+        </w:rPr>
+        <w:t>.</w:t>
+      </w:r>
+      <w:r>
+        <w:rPr>
+          <w:lang w:val="en-US"/>
+        </w:rPr>
+        <w:t xml:space="preserve"> </w:t>
+      </w:r>
+      <w:r>
+        <w:t>Сам</w:t>
+      </w:r>
+      <w:r>
+        <w:rPr>
+          <w:lang w:val="en-US"/>
+        </w:rPr>
+        <w:t xml:space="preserve"> </w:t>
+      </w:r>
+      <w:r>
+        <w:rPr>
+          <w:lang w:val="en-US"/>
+        </w:rPr>
+        <w:t>SQL</w:t>
+      </w:r>
+      <w:r>
+        <w:rPr>
+          <w:lang w:val="en-US"/>
+        </w:rPr>
+        <w:t xml:space="preserve"> </w:t>
+      </w:r>
+      <w:r>
+        <w:t>запрос</w:t>
+      </w:r>
+      <w:r>
+        <w:rPr>
+          <w:lang w:val="en-US"/>
+        </w:rPr>
+        <w:t xml:space="preserve"> </w:t>
+      </w:r>
+      <w:r>
+        <w:t>передаётся</w:t>
+      </w:r>
+      <w:r>
+        <w:rPr>
+          <w:lang w:val="en-US"/>
+        </w:rPr>
+        <w:t xml:space="preserve"> </w:t>
+      </w:r>
+      <w:r>
+        <w:t>в</w:t>
+      </w:r>
+      <w:r>
+        <w:rPr>
+          <w:lang w:val="en-US"/>
+        </w:rPr>
+        <w:t xml:space="preserve"> </w:t>
+      </w:r>
+      <w:r>
+        <w:t>методы</w:t>
+      </w:r>
+      <w:r>
+        <w:rPr>
+          <w:lang w:val="en-US"/>
+        </w:rPr>
+        <w:t xml:space="preserve"> </w:t>
+      </w:r>
+      <w:proofErr w:type="spellStart"/>
+      <w:proofErr w:type="gramStart"/>
+      <w:r>
+        <w:rPr>
+          <w:lang w:val="en-US"/>
+        </w:rPr>
+        <w:t>executeQuery</w:t>
+      </w:r>
+      <w:proofErr w:type="spellEnd"/>
+      <w:r>
+        <w:rPr>
+          <w:lang w:val="en-US"/>
+        </w:rPr>
+        <w:t>(</w:t>
+      </w:r>
+      <w:proofErr w:type="gramEnd"/>
+      <w:r>
+        <w:rPr>
+          <w:lang w:val="en-US"/>
+        </w:rPr>
+        <w:t xml:space="preserve">) </w:t>
+      </w:r>
+      <w:r>
+        <w:t>или</w:t>
+      </w:r>
+      <w:r>
+        <w:rPr>
+          <w:lang w:val="en-US"/>
+        </w:rPr>
+        <w:t xml:space="preserve"> </w:t>
+      </w:r>
+      <w:proofErr w:type="spellStart"/>
+      <w:r>
+        <w:rPr>
+          <w:lang w:val="en-US"/>
+        </w:rPr>
+        <w:t>executeUpdate</w:t>
+      </w:r>
+      <w:proofErr w:type="spellEnd"/>
+      <w:r>
+        <w:rPr>
+          <w:lang w:val="en-US"/>
+        </w:rPr>
+        <w:t>().</w:t>
+      </w:r>
+    </w:p>
+    <w:p>
+      <w:pPr>
+        <w:ind w:firstLine="0"/>
+        <w:jc w:val="left"/>
+        <w:rPr>
+          <w:lang w:val="en-US"/>
+        </w:rPr>
+      </w:pPr>
+      <w:proofErr w:type="spellStart"/>
+      <w:r>
+        <w:rPr>
+          <w:lang w:val="en-US"/>
+        </w:rPr>
+        <w:t>ResultSet</w:t>
+      </w:r>
+      <w:proofErr w:type="spellEnd"/>
+      <w:r>
+        <w:rPr>
+          <w:lang w:val="en-US"/>
+        </w:rPr>
+        <w:t xml:space="preserve"> </w:t>
+      </w:r>
+      <w:proofErr w:type="spellStart"/>
+      <w:r>
+        <w:rPr>
+          <w:lang w:val="en-US"/>
+        </w:rPr>
+        <w:t>resultSet</w:t>
+      </w:r>
+      <w:proofErr w:type="spellEnd"/>
+      <w:r>
+        <w:rPr>
+          <w:lang w:val="en-US"/>
+        </w:rPr>
+        <w:t xml:space="preserve"> = </w:t>
+      </w:r>
+      <w:proofErr w:type="spellStart"/>
+      <w:proofErr w:type="gramStart"/>
+      <w:r>
+        <w:rPr>
+          <w:lang w:val="en-US"/>
+        </w:rPr>
+        <w:t>statement.</w:t>
+      </w:r>
+      <w:r>
+        <w:rPr>
+          <w:lang w:val="en-US"/>
+        </w:rPr>
+        <w:t>executeQuery</w:t>
+      </w:r>
+      <w:proofErr w:type="spellEnd"/>
+      <w:r>
+        <w:rPr>
+          <w:lang w:val="en-US"/>
+        </w:rPr>
+        <w:t>(</w:t>
+      </w:r>
+      <w:proofErr w:type="gramEnd"/>
+      <w:r>
+        <w:rPr>
+          <w:lang w:val="en-US"/>
+        </w:rPr>
+        <w:t>"</w:t>
+      </w:r>
+      <w:proofErr w:type="spellStart"/>
+      <w:r>
+        <w:rPr>
+          <w:lang w:val="en-US"/>
+        </w:rPr>
+        <w:t>sql</w:t>
+      </w:r>
+      <w:proofErr w:type="spellEnd"/>
+      <w:r>
+        <w:rPr>
+          <w:lang w:val="en-US"/>
+        </w:rPr>
+        <w:t xml:space="preserve"> </w:t>
+      </w:r>
+      <w:r>
+        <w:t>запрос</w:t>
+      </w:r>
+      <w:r>
+        <w:rPr>
+          <w:lang w:val="en-US"/>
+        </w:rPr>
+        <w:t>");</w:t>
+      </w:r>
+    </w:p>
+    <w:p>
+      <w:pPr>
+        <w:ind w:firstLine="0"/>
+        <w:jc w:val="left"/>
+        <w:rPr>
+          <w:lang w:val="en-US"/>
+        </w:rPr>
+      </w:pPr>
+    </w:p>
+    <w:p>
+      <w:pPr>
+        <w:ind w:firstLine="0"/>
+        <w:jc w:val="left"/>
+        <w:rPr>
+          <w:lang w:val="en-US"/>
+        </w:rPr>
+      </w:pPr>
+      <w:r>
+        <w:rPr>
+          <w:b/>
+          <w:lang w:val="en-US"/>
+        </w:rPr>
+        <w:t>2)</w:t>
+      </w:r>
+      <w:r>
+        <w:rPr>
+          <w:lang w:val="en-US"/>
+        </w:rPr>
+        <w:t xml:space="preserve"> </w:t>
+      </w:r>
+      <w:proofErr w:type="spellStart"/>
+      <w:r>
+        <w:rPr>
+          <w:lang w:val="en-US"/>
+        </w:rPr>
+        <w:t>PreparedStatement</w:t>
+      </w:r>
+      <w:proofErr w:type="spellEnd"/>
+      <w:r>
+        <w:rPr>
+          <w:lang w:val="en-US"/>
+        </w:rPr>
+        <w:t xml:space="preserve"> </w:t>
+      </w:r>
+      <w:proofErr w:type="spellStart"/>
+      <w:r>
+        <w:rPr>
+          <w:lang w:val="en-US"/>
+        </w:rPr>
+        <w:t>prepStatement</w:t>
+      </w:r>
+      <w:proofErr w:type="spellEnd"/>
+      <w:r>
+        <w:rPr>
+          <w:lang w:val="en-US"/>
+        </w:rPr>
+        <w:t xml:space="preserve"> = </w:t>
+      </w:r>
+      <w:proofErr w:type="spellStart"/>
+      <w:proofErr w:type="gramStart"/>
+      <w:r>
+        <w:rPr>
+          <w:lang w:val="en-US"/>
+        </w:rPr>
+        <w:t>connection</w:t>
+      </w:r>
+      <w:r>
+        <w:rPr>
+          <w:lang w:val="en-US"/>
+        </w:rPr>
+        <w:t>.</w:t>
+      </w:r>
+      <w:r>
+        <w:rPr>
+          <w:b/>
+          <w:lang w:val="en-US"/>
+        </w:rPr>
+        <w:t>prepareStatement</w:t>
+      </w:r>
+      <w:proofErr w:type="spellEnd"/>
+      <w:r>
+        <w:rPr>
+          <w:lang w:val="en-US"/>
+        </w:rPr>
+        <w:t>(</w:t>
+      </w:r>
+      <w:proofErr w:type="gramEnd"/>
+      <w:r>
+        <w:rPr>
+          <w:lang w:val="en-US"/>
+        </w:rPr>
+        <w:t>"</w:t>
+      </w:r>
+      <w:proofErr w:type="spellStart"/>
+      <w:r>
+        <w:rPr>
+          <w:lang w:val="en-US"/>
+        </w:rPr>
+        <w:t>sql</w:t>
+      </w:r>
+      <w:proofErr w:type="spellEnd"/>
+      <w:r>
+        <w:rPr>
+          <w:lang w:val="en-US"/>
+        </w:rPr>
+        <w:t xml:space="preserve"> </w:t>
+      </w:r>
+      <w:r>
+        <w:t>запрос</w:t>
+      </w:r>
+      <w:r>
+        <w:rPr>
+          <w:lang w:val="en-US"/>
+        </w:rPr>
+        <w:t>");</w:t>
+      </w:r>
+    </w:p>
+    <w:p>
+      <w:pPr>
+        <w:ind w:firstLine="0"/>
+        <w:jc w:val="left"/>
+      </w:pPr>
+      <w:r>
+        <w:t>Предназначен для выполнения как простых запросов</w:t>
+      </w:r>
+      <w:r>
+        <w:t xml:space="preserve">, </w:t>
+      </w:r>
+      <w:r>
+        <w:t>так и подготовленных с параметрами</w:t>
+      </w:r>
+      <w:r>
+        <w:t>.</w:t>
+      </w:r>
+      <w:r>
+        <w:t xml:space="preserve"> </w:t>
+      </w:r>
+      <w:r>
+        <w:rPr>
+          <w:lang w:val="en-US"/>
+        </w:rPr>
+        <w:t>SQL</w:t>
+      </w:r>
+      <w:r>
+        <w:t xml:space="preserve"> </w:t>
+      </w:r>
+      <w:r>
+        <w:t xml:space="preserve">запрос передаётся в метод создания </w:t>
+      </w:r>
+      <w:proofErr w:type="spellStart"/>
+      <w:r>
+        <w:rPr>
+          <w:lang w:val="en-US"/>
+        </w:rPr>
+        <w:t>PreparedStatement</w:t>
+      </w:r>
+      <w:proofErr w:type="spellEnd"/>
+      <w:r>
+        <w:t xml:space="preserve">, </w:t>
+      </w:r>
+      <w:r>
+        <w:t xml:space="preserve">и по вызову метода </w:t>
+      </w:r>
+      <w:proofErr w:type="spellStart"/>
+      <w:proofErr w:type="gramStart"/>
+      <w:r>
+        <w:rPr>
+          <w:lang w:val="en-US"/>
+        </w:rPr>
+        <w:t>executeQuery</w:t>
+      </w:r>
+      <w:proofErr w:type="spellEnd"/>
+      <w:r>
+        <w:t>(</w:t>
+      </w:r>
+      <w:proofErr w:type="gramEnd"/>
+      <w:r>
+        <w:t xml:space="preserve">) или </w:t>
+      </w:r>
+      <w:proofErr w:type="spellStart"/>
+      <w:r>
+        <w:rPr>
+          <w:lang w:val="en-US"/>
+        </w:rPr>
+        <w:t>executeUpdate</w:t>
+      </w:r>
+      <w:proofErr w:type="spellEnd"/>
+      <w:r>
+        <w:t>() выполняется запрос</w:t>
+      </w:r>
+      <w:r>
+        <w:t>.</w:t>
+      </w:r>
+    </w:p>
+    <w:p>
+      <w:pPr>
+        <w:ind w:firstLine="0"/>
+        <w:jc w:val="left"/>
+        <w:rPr>
+          <w:lang w:val="en-US"/>
+        </w:rPr>
+      </w:pPr>
+      <w:proofErr w:type="spellStart"/>
+      <w:r>
+        <w:rPr>
+          <w:lang w:val="en-US"/>
+        </w:rPr>
+        <w:t>prepStatement.setString</w:t>
+      </w:r>
+      <w:proofErr w:type="spellEnd"/>
+      <w:r>
+        <w:rPr>
+          <w:lang w:val="en-US"/>
+        </w:rPr>
+        <w:t xml:space="preserve">(1, login); </w:t>
+      </w:r>
+    </w:p>
+    <w:p>
+      <w:pPr>
+        <w:ind w:firstLine="0"/>
+        <w:jc w:val="left"/>
+        <w:rPr>
+          <w:lang w:val="en-US"/>
+        </w:rPr>
+      </w:pPr>
+      <w:proofErr w:type="spellStart"/>
+      <w:r>
+        <w:rPr>
+          <w:lang w:val="en-US"/>
+        </w:rPr>
+        <w:t>prepStatement.setString</w:t>
+      </w:r>
+      <w:proofErr w:type="spellEnd"/>
+      <w:r>
+        <w:rPr>
+          <w:lang w:val="en-US"/>
+        </w:rPr>
+        <w:t xml:space="preserve">(2, email); </w:t>
+      </w:r>
+    </w:p>
+    <w:p>
+      <w:pPr>
+        <w:ind w:firstLine="0"/>
+        <w:jc w:val="left"/>
+        <w:rPr>
+          <w:lang w:val="en-US"/>
+        </w:rPr>
+      </w:pPr>
+      <w:proofErr w:type="spellStart"/>
+      <w:r>
+        <w:rPr>
+          <w:lang w:val="en-US"/>
+        </w:rPr>
+        <w:t>ResultSet</w:t>
+      </w:r>
+      <w:proofErr w:type="spellEnd"/>
+      <w:r>
+        <w:rPr>
+          <w:lang w:val="en-US"/>
+        </w:rPr>
+        <w:t xml:space="preserve"> </w:t>
+      </w:r>
+      <w:proofErr w:type="spellStart"/>
+      <w:r>
+        <w:rPr>
+          <w:lang w:val="en-US"/>
+        </w:rPr>
+        <w:t>resultSet</w:t>
+      </w:r>
+      <w:proofErr w:type="spellEnd"/>
+      <w:r>
+        <w:rPr>
+          <w:lang w:val="en-US"/>
+        </w:rPr>
+        <w:t xml:space="preserve"> = </w:t>
+      </w:r>
+      <w:proofErr w:type="spellStart"/>
+      <w:proofErr w:type="gramStart"/>
+      <w:r>
+        <w:rPr>
+          <w:lang w:val="en-US"/>
+        </w:rPr>
+        <w:t>statement.executeQuery</w:t>
+      </w:r>
+      <w:proofErr w:type="spellEnd"/>
+      <w:r>
+        <w:rPr>
+          <w:lang w:val="en-US"/>
+        </w:rPr>
+        <w:t>(</w:t>
+      </w:r>
+      <w:proofErr w:type="gramEnd"/>
+      <w:r>
+        <w:rPr>
+          <w:lang w:val="en-US"/>
+        </w:rPr>
+        <w:t>);</w:t>
+      </w:r>
+    </w:p>
+    <w:p>
+      <w:pPr>
+        <w:ind w:firstLine="0"/>
+        <w:jc w:val="left"/>
+        <w:rPr>
+          <w:lang w:val="en-US"/>
+        </w:rPr>
+      </w:pPr>
+    </w:p>
+    <w:p>
+      <w:pPr>
+        <w:ind w:firstLine="0"/>
+        <w:jc w:val="left"/>
+        <w:rPr>
+          <w:lang w:val="en-US"/>
+        </w:rPr>
+      </w:pPr>
+      <w:r>
+        <w:rPr>
+          <w:b/>
+          <w:lang w:val="en-US"/>
+        </w:rPr>
+        <w:t>3)</w:t>
+      </w:r>
+      <w:r>
+        <w:rPr>
+          <w:lang w:val="en-US"/>
+        </w:rPr>
+        <w:t xml:space="preserve"> </w:t>
+      </w:r>
+      <w:proofErr w:type="spellStart"/>
+      <w:r>
+        <w:rPr>
+          <w:lang w:val="en-US"/>
+        </w:rPr>
+        <w:t>CallableStatement</w:t>
+      </w:r>
+      <w:proofErr w:type="spellEnd"/>
+      <w:r>
+        <w:rPr>
+          <w:lang w:val="en-US"/>
+        </w:rPr>
+        <w:t xml:space="preserve"> </w:t>
+      </w:r>
+      <w:proofErr w:type="spellStart"/>
+      <w:r>
+        <w:rPr>
+          <w:lang w:val="en-US"/>
+        </w:rPr>
+        <w:t>callStatement</w:t>
+      </w:r>
+      <w:proofErr w:type="spellEnd"/>
+      <w:r>
+        <w:rPr>
+          <w:lang w:val="en-US"/>
+        </w:rPr>
+        <w:t xml:space="preserve"> = </w:t>
+      </w:r>
+      <w:r>
+        <w:rPr>
+          <w:b/>
+          <w:lang w:val="en-US"/>
+        </w:rPr>
+        <w:t>connection</w:t>
+      </w:r>
+      <w:r>
+        <w:rPr>
+          <w:lang w:val="en-US"/>
+        </w:rPr>
+        <w:t>.</w:t>
+      </w:r>
+      <w:r>
+        <w:rPr>
+          <w:lang w:val="en-US"/>
+        </w:rPr>
+        <w:t xml:space="preserve"> </w:t>
+      </w:r>
+      <w:proofErr w:type="spellStart"/>
+      <w:proofErr w:type="gramStart"/>
+      <w:r>
+        <w:rPr>
+          <w:lang w:val="en-US"/>
+        </w:rPr>
+        <w:t>prepareCall</w:t>
+      </w:r>
+      <w:proofErr w:type="spellEnd"/>
+      <w:r>
+        <w:rPr>
+          <w:lang w:val="en-US"/>
+        </w:rPr>
+        <w:t>(</w:t>
+      </w:r>
+      <w:proofErr w:type="gramEnd"/>
+      <w:r>
+        <w:rPr>
+          <w:lang w:val="en-US"/>
+        </w:rPr>
+        <w:t xml:space="preserve">"{call </w:t>
+      </w:r>
+      <w:proofErr w:type="spellStart"/>
+      <w:r>
+        <w:rPr>
+          <w:lang w:val="en-US"/>
+        </w:rPr>
+        <w:t>setGoodsData</w:t>
+      </w:r>
+      <w:proofErr w:type="spellEnd"/>
+      <w:r>
+        <w:rPr>
+          <w:lang w:val="en-US"/>
+        </w:rPr>
+        <w:t>(?, ?)}"</w:t>
+      </w:r>
+      <w:r>
+        <w:rPr>
+          <w:lang w:val="en-US"/>
+        </w:rPr>
+        <w:t>);</w:t>
+      </w:r>
+    </w:p>
+    <w:p>
+      <w:pPr>
+        <w:ind w:firstLine="0"/>
+        <w:jc w:val="left"/>
+      </w:pPr>
+      <w:r>
+        <w:t>И</w:t>
+      </w:r>
+      <w:r>
+        <w:t>спользуется для вызовов хранимых процедур</w:t>
+      </w:r>
+      <w:r>
+        <w:t>.</w:t>
+      </w:r>
+      <w:r>
+        <w:t xml:space="preserve"> Почти нигде не используется</w:t>
+      </w:r>
+      <w:r>
+        <w:t>.</w:t>
+      </w:r>
+    </w:p>
+    <w:p>
+      <w:pPr>
+        <w:ind w:firstLine="0"/>
+      </w:pPr>
+    </w:p>
+    <w:p>
+      <w:pPr>
+        <w:ind w:firstLine="0"/>
+        <w:rPr>
+          <w:b/>
+        </w:rPr>
+      </w:pPr>
+      <w:r>
+        <w:rPr>
+          <w:b/>
+          <w:lang w:val="en-US"/>
+        </w:rPr>
+        <w:t>Statement</w:t>
+      </w:r>
+      <w:r>
+        <w:rPr>
+          <w:b/>
+        </w:rPr>
+        <w:t xml:space="preserve"> предоставляет 3 основных метода для выполнения </w:t>
+      </w:r>
+      <w:r>
+        <w:rPr>
+          <w:b/>
+          <w:lang w:val="en-US"/>
+        </w:rPr>
+        <w:t>SQL</w:t>
+      </w:r>
+      <w:r>
+        <w:rPr>
+          <w:b/>
+        </w:rPr>
+        <w:t>-выражений:</w:t>
+      </w:r>
+    </w:p>
+    <w:p>
+      <w:pPr>
+        <w:ind w:firstLine="0"/>
+      </w:pPr>
+      <w:proofErr w:type="spellStart"/>
+      <w:proofErr w:type="gramStart"/>
+      <w:r>
+        <w:rPr>
+          <w:b/>
+        </w:rPr>
+        <w:t>executeQuery</w:t>
+      </w:r>
+      <w:proofErr w:type="spellEnd"/>
+      <w:r>
+        <w:rPr>
+          <w:b/>
+        </w:rPr>
+        <w:t>(</w:t>
+      </w:r>
+      <w:proofErr w:type="gramEnd"/>
+      <w:r>
+        <w:rPr>
+          <w:b/>
+        </w:rPr>
+        <w:t>)</w:t>
+      </w:r>
+      <w:r>
+        <w:t xml:space="preserve"> </w:t>
+      </w:r>
+      <w:r>
+        <w:t>–</w:t>
+      </w:r>
+      <w:r>
+        <w:t xml:space="preserve"> </w:t>
+      </w:r>
+      <w:r>
+        <w:t>используется в запросах, результатом которых является один единственный набор значений</w:t>
+      </w:r>
+      <w:r>
+        <w:t xml:space="preserve"> (</w:t>
+      </w:r>
+      <w:r>
+        <w:rPr>
+          <w:lang w:val="en-US"/>
+        </w:rPr>
+        <w:t>SELECT</w:t>
+      </w:r>
+      <w:r>
+        <w:t>).</w:t>
+      </w:r>
+      <w:r>
+        <w:t xml:space="preserve"> </w:t>
+      </w:r>
+      <w:r>
+        <w:t xml:space="preserve">Возвращает объект </w:t>
+      </w:r>
+      <w:proofErr w:type="spellStart"/>
+      <w:r>
+        <w:rPr>
+          <w:lang w:val="en-US"/>
+        </w:rPr>
+        <w:t>ResultSet</w:t>
+      </w:r>
+      <w:proofErr w:type="spellEnd"/>
+      <w:r>
+        <w:t>.</w:t>
+      </w:r>
+    </w:p>
+    <w:p>
+      <w:pPr>
+        <w:ind w:firstLine="0"/>
+      </w:pPr>
+      <w:proofErr w:type="spellStart"/>
+      <w:proofErr w:type="gramStart"/>
+      <w:r>
+        <w:rPr>
+          <w:b/>
+          <w:lang w:val="en-US"/>
+        </w:rPr>
+        <w:t>executeUpdate</w:t>
+      </w:r>
+      <w:proofErr w:type="spellEnd"/>
+      <w:r>
+        <w:rPr>
+          <w:b/>
+          <w:lang w:val="en-US"/>
+        </w:rPr>
+        <w:t>(</w:t>
+      </w:r>
+      <w:proofErr w:type="gramEnd"/>
+      <w:r>
+        <w:rPr>
+          <w:b/>
+          <w:lang w:val="en-US"/>
+        </w:rPr>
+        <w:t>)</w:t>
+      </w:r>
+      <w:r>
+        <w:rPr>
+          <w:lang w:val="en-US"/>
+        </w:rPr>
+        <w:t xml:space="preserve"> </w:t>
+      </w:r>
+      <w:r>
+        <w:rPr>
+          <w:lang w:val="en-US"/>
+        </w:rPr>
+        <w:t>-</w:t>
+      </w:r>
+      <w:r>
+        <w:rPr>
+          <w:lang w:val="en-US"/>
+        </w:rPr>
+        <w:t xml:space="preserve"> </w:t>
+      </w:r>
+      <w:r>
+        <w:t>используется</w:t>
+      </w:r>
+      <w:r>
+        <w:rPr>
+          <w:lang w:val="en-US"/>
+        </w:rPr>
+        <w:t xml:space="preserve"> </w:t>
+      </w:r>
+      <w:r>
+        <w:t>в</w:t>
+      </w:r>
+      <w:r>
+        <w:rPr>
+          <w:lang w:val="en-US"/>
+        </w:rPr>
+        <w:t xml:space="preserve"> </w:t>
+      </w:r>
+      <w:r>
+        <w:t>остальных</w:t>
+      </w:r>
+      <w:r>
+        <w:rPr>
+          <w:lang w:val="en-US"/>
+        </w:rPr>
+        <w:t xml:space="preserve"> </w:t>
+      </w:r>
+      <w:r>
+        <w:rPr>
+          <w:lang w:val="en-US"/>
+        </w:rPr>
+        <w:t>SQL</w:t>
+      </w:r>
+      <w:r>
+        <w:rPr>
+          <w:lang w:val="en-US"/>
+        </w:rPr>
+        <w:t xml:space="preserve"> </w:t>
+      </w:r>
+      <w:r>
+        <w:t>выражениях</w:t>
+      </w:r>
+      <w:r>
+        <w:rPr>
+          <w:lang w:val="en-US"/>
+        </w:rPr>
+        <w:t xml:space="preserve"> (INSERT</w:t>
+      </w:r>
+      <w:r>
+        <w:rPr>
+          <w:lang w:val="en-US"/>
+        </w:rPr>
+        <w:t>,</w:t>
+      </w:r>
+      <w:r>
+        <w:rPr>
+          <w:lang w:val="en-US"/>
+        </w:rPr>
+        <w:t xml:space="preserve"> UPDATE</w:t>
+      </w:r>
+      <w:r>
+        <w:rPr>
+          <w:lang w:val="en-US"/>
+        </w:rPr>
+        <w:t>,</w:t>
+      </w:r>
+      <w:r>
+        <w:rPr>
+          <w:lang w:val="en-US"/>
+        </w:rPr>
+        <w:t xml:space="preserve"> DELETE</w:t>
+      </w:r>
+      <w:r>
+        <w:rPr>
+          <w:lang w:val="en-US"/>
+        </w:rPr>
+        <w:t>,</w:t>
+      </w:r>
+      <w:r>
+        <w:rPr>
+          <w:lang w:val="en-US"/>
+        </w:rPr>
+        <w:t xml:space="preserve"> CREATE TABLE</w:t>
+      </w:r>
+      <w:r>
+        <w:rPr>
+          <w:lang w:val="en-US"/>
+        </w:rPr>
+        <w:t>,</w:t>
+      </w:r>
+      <w:r>
+        <w:rPr>
+          <w:lang w:val="en-US"/>
+        </w:rPr>
+        <w:t xml:space="preserve"> DROP TABLE)</w:t>
+      </w:r>
+      <w:r>
+        <w:rPr>
+          <w:lang w:val="en-US"/>
+        </w:rPr>
+        <w:t xml:space="preserve">. </w:t>
+      </w:r>
+      <w:r>
+        <w:t xml:space="preserve">И возвращает </w:t>
+      </w:r>
+      <w:proofErr w:type="spellStart"/>
+      <w:r>
+        <w:rPr>
+          <w:lang w:val="en-US"/>
+        </w:rPr>
+        <w:t>int</w:t>
+      </w:r>
+      <w:proofErr w:type="spellEnd"/>
+      <w:r>
+        <w:t xml:space="preserve"> </w:t>
+      </w:r>
+      <w:r>
+        <w:t>число затронутых строк</w:t>
+      </w:r>
+      <w:r>
+        <w:t>.</w:t>
+      </w:r>
+    </w:p>
+    <w:p>
+      <w:pPr>
+        <w:ind w:firstLine="0"/>
+      </w:pPr>
+      <w:proofErr w:type="spellStart"/>
+      <w:proofErr w:type="gramStart"/>
+      <w:r>
+        <w:rPr>
+          <w:b/>
+        </w:rPr>
+        <w:t>execute</w:t>
+      </w:r>
+      <w:proofErr w:type="spellEnd"/>
+      <w:r>
+        <w:rPr>
+          <w:b/>
+        </w:rPr>
+        <w:t>(</w:t>
+      </w:r>
+      <w:proofErr w:type="gramEnd"/>
+      <w:r>
+        <w:rPr>
+          <w:b/>
+        </w:rPr>
+        <w:t>)</w:t>
+      </w:r>
+      <w:r>
+        <w:t xml:space="preserve"> - </w:t>
+      </w:r>
+      <w:r>
+        <w:t>используется, когда операторы SQL возвращают более одного набора данных, более одного счетчика обновлений или и то, и другое. Такая возможность редко используется программистами.</w:t>
+      </w:r>
+    </w:p>
+    <w:p>
+      <w:pPr>
+        <w:ind w:firstLine="0"/>
+        <w:jc w:val="left"/>
+      </w:pPr>
     </w:p>
     <w:p>
       <w:pPr>

</xml_diff>